<commit_message>
updated dashboard doc for iteration 3
</commit_message>
<xml_diff>
--- a/docs/Dash_board_Tracker.docx
+++ b/docs/Dash_board_Tracker.docx
@@ -1,6 +1,6 @@
 
 <file path=word/document.xml><?xml version="1.0" encoding="utf-8"?>
-<w:document xmlns:wpc="http://schemas.microsoft.com/office/word/2010/wordprocessingCanvas" xmlns:mc="http://schemas.openxmlformats.org/markup-compatibility/2006" xmlns:o="urn:schemas-microsoft-com:office:office" xmlns:r="http://schemas.openxmlformats.org/officeDocument/2006/relationships" xmlns:m="http://schemas.openxmlformats.org/officeDocument/2006/math" xmlns:v="urn:schemas-microsoft-com:vml" xmlns:wp14="http://schemas.microsoft.com/office/word/2010/wordprocessingDrawing" xmlns:wp="http://schemas.openxmlformats.org/drawingml/2006/wordprocessingDrawing" xmlns:w10="urn:schemas-microsoft-com:office:word" xmlns:w="http://schemas.openxmlformats.org/wordprocessingml/2006/main" xmlns:w14="http://schemas.microsoft.com/office/word/2010/wordml" xmlns:w15="http://schemas.microsoft.com/office/word/2012/wordml" xmlns:wpg="http://schemas.microsoft.com/office/word/2010/wordprocessingGroup" xmlns:wpi="http://schemas.microsoft.com/office/word/2010/wordprocessingInk" xmlns:wne="http://schemas.microsoft.com/office/word/2006/wordml" xmlns:wps="http://schemas.microsoft.com/office/word/2010/wordprocessingShape" mc:Ignorable="w14 w15 wp14">
+<w:document xmlns:wpc="http://schemas.microsoft.com/office/word/2010/wordprocessingCanvas" xmlns:cx="http://schemas.microsoft.com/office/drawing/2014/chartex" xmlns:cx1="http://schemas.microsoft.com/office/drawing/2015/9/8/chartex" xmlns:cx2="http://schemas.microsoft.com/office/drawing/2015/10/21/chartex" xmlns:mc="http://schemas.openxmlformats.org/markup-compatibility/2006" xmlns:o="urn:schemas-microsoft-com:office:office" xmlns:r="http://schemas.openxmlformats.org/officeDocument/2006/relationships" xmlns:m="http://schemas.openxmlformats.org/officeDocument/2006/math" xmlns:v="urn:schemas-microsoft-com:vml" xmlns:wp14="http://schemas.microsoft.com/office/word/2010/wordprocessingDrawing" xmlns:wp="http://schemas.openxmlformats.org/drawingml/2006/wordprocessingDrawing" xmlns:w10="urn:schemas-microsoft-com:office:word" xmlns:w="http://schemas.openxmlformats.org/wordprocessingml/2006/main" xmlns:w14="http://schemas.microsoft.com/office/word/2010/wordml" xmlns:w15="http://schemas.microsoft.com/office/word/2012/wordml" xmlns:w16se="http://schemas.microsoft.com/office/word/2015/wordml/symex" xmlns:wpg="http://schemas.microsoft.com/office/word/2010/wordprocessingGroup" xmlns:wpi="http://schemas.microsoft.com/office/word/2010/wordprocessingInk" xmlns:wne="http://schemas.microsoft.com/office/word/2006/wordml" xmlns:wps="http://schemas.microsoft.com/office/word/2010/wordprocessingShape" mc:Ignorable="w14 w15 w16se wp14">
   <w:body>
     <w:p>
       <w:pPr>
@@ -65,10 +65,7 @@
         <w:t>,</w:t>
       </w:r>
       <w:r>
-        <w:t xml:space="preserve"> </w:t>
-      </w:r>
-      <w:r>
-        <w:t>track bills and other shared expenses</w:t>
+        <w:t xml:space="preserve"> track bills and other shared expenses</w:t>
       </w:r>
       <w:r>
         <w:t xml:space="preserve"> </w:t>
@@ -92,10 +89,7 @@
       <w:bookmarkStart w:id="0" w:name="h.txl98mzbu72n" w:colFirst="0" w:colLast="0"/>
       <w:bookmarkEnd w:id="0"/>
       <w:r>
-        <w:t>Different phases of project</w:t>
-      </w:r>
-      <w:r>
-        <w:t>:</w:t>
+        <w:t>Different phases of project:</w:t>
       </w:r>
     </w:p>
     <w:p>
@@ -139,13 +133,7 @@
         <w:rPr>
           <w:b/>
         </w:rPr>
-        <w:t xml:space="preserve">Scrum </w:t>
-      </w:r>
-      <w:r>
-        <w:rPr>
-          <w:b/>
-        </w:rPr>
-        <w:t xml:space="preserve">Masters: </w:t>
+        <w:t xml:space="preserve">Scrum Masters: </w:t>
       </w:r>
       <w:hyperlink r:id="rId5" w:tooltip="Chad M. West" w:history="1">
         <w:r>
@@ -303,7 +291,15 @@
             </w:r>
             <w:proofErr w:type="spellEnd"/>
             <w:r>
-              <w:t xml:space="preserve">, Anusha </w:t>
+              <w:t xml:space="preserve">, </w:t>
+            </w:r>
+            <w:proofErr w:type="spellStart"/>
+            <w:r>
+              <w:t>Anusha</w:t>
+            </w:r>
+            <w:proofErr w:type="spellEnd"/>
+            <w:r>
+              <w:t xml:space="preserve"> </w:t>
             </w:r>
           </w:p>
         </w:tc>
@@ -429,10 +425,7 @@
         <w:t xml:space="preserve">  Achievements: </w:t>
       </w:r>
       <w:r>
-        <w:t>Our team came up with designing the Login Screen and creating a database schema</w:t>
-      </w:r>
-      <w:r>
-        <w:t>.</w:t>
+        <w:t>Our team came up with designing the Login Screen and creating a database schema.</w:t>
       </w:r>
     </w:p>
     <w:p>
@@ -544,14 +537,7 @@
           <w:b/>
           <w:u w:val="single"/>
         </w:rPr>
-        <w:t>Sprint 2:</w:t>
-      </w:r>
-      <w:r>
-        <w:rPr>
-          <w:b/>
-          <w:u w:val="single"/>
-        </w:rPr>
-        <w:t xml:space="preserve"> (In progress</w:t>
+        <w:t>Sprint 2: (In progress</w:t>
       </w:r>
       <w:r>
         <w:rPr>
@@ -605,8 +591,13 @@
         </w:rPr>
         <w:t xml:space="preserve"> </w:t>
       </w:r>
-      <w:r>
-        <w:t xml:space="preserve">Anusha </w:t>
+      <w:proofErr w:type="spellStart"/>
+      <w:r>
+        <w:t>Anusha</w:t>
+      </w:r>
+      <w:proofErr w:type="spellEnd"/>
+      <w:r>
+        <w:t xml:space="preserve"> </w:t>
       </w:r>
       <w:proofErr w:type="spellStart"/>
       <w:r>
@@ -648,10 +639,7 @@
         <w:t xml:space="preserve">                                          1) </w:t>
       </w:r>
       <w:r>
-        <w:t>Designing the Registration Screen</w:t>
-      </w:r>
-      <w:r>
-        <w:t>.</w:t>
+        <w:t>Designing the Registration Screen.</w:t>
       </w:r>
     </w:p>
     <w:p>
@@ -683,10 +671,7 @@
     <w:p/>
     <w:p/>
     <w:p/>
-    <w:p>
-      <w:bookmarkStart w:id="4" w:name="_GoBack"/>
-      <w:bookmarkEnd w:id="4"/>
-    </w:p>
+    <w:p/>
     <w:p>
       <w:pPr>
         <w:numPr>
@@ -817,8 +802,13 @@
               <w:widowControl w:val="0"/>
               <w:spacing w:line="240" w:lineRule="auto"/>
             </w:pPr>
+            <w:proofErr w:type="spellStart"/>
             <w:r>
-              <w:t xml:space="preserve">Anusha, </w:t>
+              <w:t>Anusha</w:t>
+            </w:r>
+            <w:proofErr w:type="spellEnd"/>
+            <w:r>
+              <w:t xml:space="preserve">, </w:t>
             </w:r>
             <w:proofErr w:type="spellStart"/>
             <w:r>
@@ -961,6 +951,412 @@
     </w:p>
     <w:p>
       <w:pPr>
+        <w:contextualSpacing/>
+        <w:jc w:val="both"/>
+      </w:pPr>
+    </w:p>
+    <w:p>
+      <w:pPr>
+        <w:pStyle w:val="Heading3"/>
+        <w:numPr>
+          <w:ilvl w:val="0"/>
+          <w:numId w:val="18"/>
+        </w:numPr>
+        <w:ind w:hanging="360"/>
+        <w:jc w:val="both"/>
+        <w:rPr>
+          <w:b/>
+        </w:rPr>
+      </w:pPr>
+      <w:r>
+        <w:rPr>
+          <w:b/>
+          <w:u w:val="single"/>
+        </w:rPr>
+        <w:t>Sprint 3</w:t>
+      </w:r>
+      <w:r>
+        <w:rPr>
+          <w:b/>
+          <w:u w:val="single"/>
+        </w:rPr>
+        <w:t>: (In progress y</w:t>
+      </w:r>
+      <w:r>
+        <w:rPr>
+          <w:b/>
+          <w:u w:val="single"/>
+        </w:rPr>
+        <w:t>et to be updated</w:t>
+      </w:r>
+      <w:r>
+        <w:rPr>
+          <w:b/>
+          <w:u w:val="single"/>
+        </w:rPr>
+        <w:t>)</w:t>
+      </w:r>
+    </w:p>
+    <w:p/>
+    <w:p>
+      <w:pPr>
+        <w:numPr>
+          <w:ilvl w:val="0"/>
+          <w:numId w:val="19"/>
+        </w:numPr>
+        <w:ind w:hanging="360"/>
+        <w:contextualSpacing/>
+        <w:jc w:val="both"/>
+      </w:pPr>
+      <w:r>
+        <w:rPr>
+          <w:b/>
+        </w:rPr>
+        <w:t xml:space="preserve">Scrum Masters: </w:t>
+      </w:r>
+      <w:proofErr w:type="spellStart"/>
+      <w:r>
+        <w:t>Aayush</w:t>
+      </w:r>
+      <w:proofErr w:type="spellEnd"/>
+    </w:p>
+    <w:p>
+      <w:pPr>
+        <w:numPr>
+          <w:ilvl w:val="0"/>
+          <w:numId w:val="19"/>
+        </w:numPr>
+        <w:ind w:hanging="360"/>
+        <w:contextualSpacing/>
+        <w:jc w:val="both"/>
+      </w:pPr>
+      <w:r>
+        <w:rPr>
+          <w:b/>
+        </w:rPr>
+        <w:t xml:space="preserve"> Goals:</w:t>
+      </w:r>
+      <w:r>
+        <w:t xml:space="preserve"> </w:t>
+      </w:r>
+    </w:p>
+    <w:p>
+      <w:pPr>
+        <w:jc w:val="both"/>
+      </w:pPr>
+      <w:r>
+        <w:t xml:space="preserve">                                          1) </w:t>
+      </w:r>
+    </w:p>
+    <w:p>
+      <w:pPr>
+        <w:jc w:val="both"/>
+      </w:pPr>
+      <w:r>
+        <w:rPr>
+          <w:sz w:val="20"/>
+          <w:szCs w:val="20"/>
+        </w:rPr>
+        <w:t xml:space="preserve">                                              2)  </w:t>
+      </w:r>
+    </w:p>
+    <w:p>
+      <w:r>
+        <w:t xml:space="preserve">                                          3) </w:t>
+      </w:r>
+      <w:bookmarkStart w:id="4" w:name="_GoBack"/>
+      <w:bookmarkEnd w:id="4"/>
+    </w:p>
+    <w:p/>
+    <w:p>
+      <w:pPr>
+        <w:numPr>
+          <w:ilvl w:val="0"/>
+          <w:numId w:val="19"/>
+        </w:numPr>
+        <w:ind w:hanging="360"/>
+        <w:contextualSpacing/>
+        <w:jc w:val="both"/>
+        <w:rPr>
+          <w:b/>
+        </w:rPr>
+      </w:pPr>
+      <w:r>
+        <w:rPr>
+          <w:b/>
+        </w:rPr>
+        <w:t>Pair programming teams</w:t>
+      </w:r>
+    </w:p>
+    <w:p>
+      <w:pPr>
+        <w:spacing w:line="240" w:lineRule="auto"/>
+        <w:jc w:val="both"/>
+      </w:pPr>
+      <w:r>
+        <w:rPr>
+          <w:b/>
+        </w:rPr>
+        <w:t xml:space="preserve">           </w:t>
+      </w:r>
+    </w:p>
+    <w:tbl>
+      <w:tblPr>
+        <w:tblW w:w="8915" w:type="dxa"/>
+        <w:tblInd w:w="975" w:type="dxa"/>
+        <w:tblBorders>
+          <w:top w:val="single" w:sz="8" w:space="0" w:color="000000"/>
+          <w:left w:val="single" w:sz="8" w:space="0" w:color="000000"/>
+          <w:bottom w:val="single" w:sz="8" w:space="0" w:color="000000"/>
+          <w:right w:val="single" w:sz="8" w:space="0" w:color="000000"/>
+          <w:insideH w:val="single" w:sz="8" w:space="0" w:color="000000"/>
+          <w:insideV w:val="single" w:sz="8" w:space="0" w:color="000000"/>
+        </w:tblBorders>
+        <w:tblLayout w:type="fixed"/>
+        <w:tblLook w:val="0600" w:firstRow="0" w:lastRow="0" w:firstColumn="0" w:lastColumn="0" w:noHBand="1" w:noVBand="1"/>
+      </w:tblPr>
+      <w:tblGrid>
+        <w:gridCol w:w="2220"/>
+        <w:gridCol w:w="3455"/>
+        <w:gridCol w:w="3240"/>
+      </w:tblGrid>
+      <w:tr>
+        <w:tc>
+          <w:tcPr>
+            <w:tcW w:w="2220" w:type="dxa"/>
+            <w:tcMar>
+              <w:top w:w="100" w:type="dxa"/>
+              <w:left w:w="100" w:type="dxa"/>
+              <w:bottom w:w="100" w:type="dxa"/>
+              <w:right w:w="100" w:type="dxa"/>
+            </w:tcMar>
+          </w:tcPr>
+          <w:p>
+            <w:pPr>
+              <w:widowControl w:val="0"/>
+              <w:spacing w:line="240" w:lineRule="auto"/>
+            </w:pPr>
+            <w:proofErr w:type="spellStart"/>
+            <w:r>
+              <w:t>Eshwar</w:t>
+            </w:r>
+            <w:proofErr w:type="spellEnd"/>
+            <w:r>
+              <w:t xml:space="preserve">, </w:t>
+            </w:r>
+            <w:proofErr w:type="spellStart"/>
+            <w:r>
+              <w:t>Manoj</w:t>
+            </w:r>
+            <w:proofErr w:type="spellEnd"/>
+            <w:r>
+              <w:t xml:space="preserve"> </w:t>
+            </w:r>
+          </w:p>
+        </w:tc>
+        <w:tc>
+          <w:tcPr>
+            <w:tcW w:w="3455" w:type="dxa"/>
+            <w:tcMar>
+              <w:top w:w="100" w:type="dxa"/>
+              <w:left w:w="100" w:type="dxa"/>
+              <w:bottom w:w="100" w:type="dxa"/>
+              <w:right w:w="100" w:type="dxa"/>
+            </w:tcMar>
+          </w:tcPr>
+          <w:p>
+            <w:pPr>
+              <w:widowControl w:val="0"/>
+              <w:spacing w:line="240" w:lineRule="auto"/>
+            </w:pPr>
+            <w:r>
+              <w:t xml:space="preserve">Chad and </w:t>
+            </w:r>
+            <w:proofErr w:type="spellStart"/>
+            <w:r>
+              <w:t>Ayush</w:t>
+            </w:r>
+            <w:proofErr w:type="spellEnd"/>
+            <w:r>
+              <w:t xml:space="preserve"> </w:t>
+            </w:r>
+          </w:p>
+        </w:tc>
+        <w:tc>
+          <w:tcPr>
+            <w:tcW w:w="3240" w:type="dxa"/>
+            <w:tcMar>
+              <w:top w:w="100" w:type="dxa"/>
+              <w:left w:w="100" w:type="dxa"/>
+              <w:bottom w:w="100" w:type="dxa"/>
+              <w:right w:w="100" w:type="dxa"/>
+            </w:tcMar>
+          </w:tcPr>
+          <w:p>
+            <w:pPr>
+              <w:widowControl w:val="0"/>
+              <w:spacing w:line="240" w:lineRule="auto"/>
+            </w:pPr>
+            <w:proofErr w:type="spellStart"/>
+            <w:r>
+              <w:t>Anusha</w:t>
+            </w:r>
+            <w:proofErr w:type="spellEnd"/>
+            <w:r>
+              <w:t xml:space="preserve">, </w:t>
+            </w:r>
+            <w:proofErr w:type="spellStart"/>
+            <w:r>
+              <w:t>Jayasree</w:t>
+            </w:r>
+            <w:proofErr w:type="spellEnd"/>
+          </w:p>
+        </w:tc>
+      </w:tr>
+      <w:tr>
+        <w:tc>
+          <w:tcPr>
+            <w:tcW w:w="2220" w:type="dxa"/>
+            <w:tcMar>
+              <w:top w:w="100" w:type="dxa"/>
+              <w:left w:w="100" w:type="dxa"/>
+              <w:bottom w:w="100" w:type="dxa"/>
+              <w:right w:w="100" w:type="dxa"/>
+            </w:tcMar>
+          </w:tcPr>
+          <w:p>
+            <w:pPr>
+              <w:widowControl w:val="0"/>
+              <w:spacing w:line="240" w:lineRule="auto"/>
+            </w:pPr>
+          </w:p>
+        </w:tc>
+        <w:tc>
+          <w:tcPr>
+            <w:tcW w:w="3455" w:type="dxa"/>
+            <w:tcMar>
+              <w:top w:w="100" w:type="dxa"/>
+              <w:left w:w="100" w:type="dxa"/>
+              <w:bottom w:w="100" w:type="dxa"/>
+              <w:right w:w="100" w:type="dxa"/>
+            </w:tcMar>
+          </w:tcPr>
+          <w:p>
+            <w:pPr>
+              <w:widowControl w:val="0"/>
+              <w:spacing w:line="240" w:lineRule="auto"/>
+            </w:pPr>
+            <w:r>
+              <w:t>Login functionality and unit tests</w:t>
+            </w:r>
+          </w:p>
+        </w:tc>
+        <w:tc>
+          <w:tcPr>
+            <w:tcW w:w="3240" w:type="dxa"/>
+            <w:tcMar>
+              <w:top w:w="100" w:type="dxa"/>
+              <w:left w:w="100" w:type="dxa"/>
+              <w:bottom w:w="100" w:type="dxa"/>
+              <w:right w:w="100" w:type="dxa"/>
+            </w:tcMar>
+          </w:tcPr>
+          <w:p>
+            <w:pPr>
+              <w:widowControl w:val="0"/>
+              <w:spacing w:line="240" w:lineRule="auto"/>
+            </w:pPr>
+          </w:p>
+        </w:tc>
+      </w:tr>
+    </w:tbl>
+    <w:p>
+      <w:pPr>
+        <w:jc w:val="both"/>
+      </w:pPr>
+    </w:p>
+    <w:p>
+      <w:pPr>
+        <w:numPr>
+          <w:ilvl w:val="0"/>
+          <w:numId w:val="21"/>
+        </w:numPr>
+        <w:ind w:hanging="360"/>
+        <w:contextualSpacing/>
+        <w:jc w:val="both"/>
+      </w:pPr>
+      <w:r>
+        <w:rPr>
+          <w:b/>
+        </w:rPr>
+        <w:t xml:space="preserve">   </w:t>
+      </w:r>
+      <w:proofErr w:type="gramStart"/>
+      <w:r>
+        <w:rPr>
+          <w:b/>
+        </w:rPr>
+        <w:t>Achievements :</w:t>
+      </w:r>
+      <w:proofErr w:type="gramEnd"/>
+      <w:r>
+        <w:rPr>
+          <w:b/>
+        </w:rPr>
+        <w:t xml:space="preserve"> </w:t>
+      </w:r>
+      <w:r>
+        <w:t xml:space="preserve">Yet to be updated </w:t>
+      </w:r>
+    </w:p>
+    <w:p>
+      <w:pPr>
+        <w:numPr>
+          <w:ilvl w:val="0"/>
+          <w:numId w:val="21"/>
+        </w:numPr>
+        <w:ind w:hanging="360"/>
+        <w:contextualSpacing/>
+        <w:jc w:val="both"/>
+      </w:pPr>
+      <w:r>
+        <w:rPr>
+          <w:b/>
+        </w:rPr>
+        <w:t xml:space="preserve">   Challenges &amp; Backlogs: </w:t>
+      </w:r>
+      <w:r>
+        <w:t>Yet to be updated</w:t>
+      </w:r>
+    </w:p>
+    <w:p>
+      <w:pPr>
+        <w:numPr>
+          <w:ilvl w:val="0"/>
+          <w:numId w:val="21"/>
+        </w:numPr>
+        <w:ind w:hanging="360"/>
+        <w:contextualSpacing/>
+        <w:jc w:val="both"/>
+      </w:pPr>
+      <w:r>
+        <w:rPr>
+          <w:b/>
+        </w:rPr>
+        <w:t xml:space="preserve">   Things learnt: </w:t>
+      </w:r>
+      <w:r>
+        <w:t>Yet to be updated</w:t>
+      </w:r>
+    </w:p>
+    <w:p>
+      <w:pPr>
+        <w:contextualSpacing/>
+        <w:jc w:val="both"/>
+      </w:pPr>
+    </w:p>
+    <w:p>
+      <w:pPr>
         <w:jc w:val="both"/>
       </w:pPr>
     </w:p>
@@ -1003,7 +1399,7 @@
 </file>
 
 <file path=word/numbering.xml><?xml version="1.0" encoding="utf-8"?>
-<w:numbering xmlns:wpc="http://schemas.microsoft.com/office/word/2010/wordprocessingCanvas" xmlns:mc="http://schemas.openxmlformats.org/markup-compatibility/2006" xmlns:o="urn:schemas-microsoft-com:office:office" xmlns:r="http://schemas.openxmlformats.org/officeDocument/2006/relationships" xmlns:m="http://schemas.openxmlformats.org/officeDocument/2006/math" xmlns:v="urn:schemas-microsoft-com:vml" xmlns:wp14="http://schemas.microsoft.com/office/word/2010/wordprocessingDrawing" xmlns:wp="http://schemas.openxmlformats.org/drawingml/2006/wordprocessingDrawing" xmlns:w10="urn:schemas-microsoft-com:office:word" xmlns:w="http://schemas.openxmlformats.org/wordprocessingml/2006/main" xmlns:w14="http://schemas.microsoft.com/office/word/2010/wordml" xmlns:w15="http://schemas.microsoft.com/office/word/2012/wordml" xmlns:wpg="http://schemas.microsoft.com/office/word/2010/wordprocessingGroup" xmlns:wpi="http://schemas.microsoft.com/office/word/2010/wordprocessingInk" xmlns:wne="http://schemas.microsoft.com/office/word/2006/wordml" xmlns:wps="http://schemas.microsoft.com/office/word/2010/wordprocessingShape" mc:Ignorable="w14 w15 wp14">
+<w:numbering xmlns:wpc="http://schemas.microsoft.com/office/word/2010/wordprocessingCanvas" xmlns:cx="http://schemas.microsoft.com/office/drawing/2014/chartex" xmlns:cx1="http://schemas.microsoft.com/office/drawing/2015/9/8/chartex" xmlns:cx2="http://schemas.microsoft.com/office/drawing/2015/10/21/chartex" xmlns:mc="http://schemas.openxmlformats.org/markup-compatibility/2006" xmlns:o="urn:schemas-microsoft-com:office:office" xmlns:r="http://schemas.openxmlformats.org/officeDocument/2006/relationships" xmlns:m="http://schemas.openxmlformats.org/officeDocument/2006/math" xmlns:v="urn:schemas-microsoft-com:vml" xmlns:wp14="http://schemas.microsoft.com/office/word/2010/wordprocessingDrawing" xmlns:wp="http://schemas.openxmlformats.org/drawingml/2006/wordprocessingDrawing" xmlns:w10="urn:schemas-microsoft-com:office:word" xmlns:w="http://schemas.openxmlformats.org/wordprocessingml/2006/main" xmlns:w14="http://schemas.microsoft.com/office/word/2010/wordml" xmlns:w15="http://schemas.microsoft.com/office/word/2012/wordml" xmlns:w16se="http://schemas.microsoft.com/office/word/2015/wordml/symex" xmlns:wpg="http://schemas.microsoft.com/office/word/2010/wordprocessingGroup" xmlns:wpi="http://schemas.microsoft.com/office/word/2010/wordprocessingInk" xmlns:wne="http://schemas.microsoft.com/office/word/2006/wordml" xmlns:wps="http://schemas.microsoft.com/office/word/2010/wordprocessingShape" mc:Ignorable="w14 w15 w16se wp14">
   <w:abstractNum w:abstractNumId="0" w15:restartNumberingAfterBreak="0">
     <w:nsid w:val="05291A48"/>
     <w:multiLevelType w:val="multilevel"/>
@@ -3792,7 +4188,7 @@
 </file>
 
 <file path=word/styles.xml><?xml version="1.0" encoding="utf-8"?>
-<w:styles xmlns:mc="http://schemas.openxmlformats.org/markup-compatibility/2006" xmlns:r="http://schemas.openxmlformats.org/officeDocument/2006/relationships" xmlns:w="http://schemas.openxmlformats.org/wordprocessingml/2006/main" xmlns:w14="http://schemas.microsoft.com/office/word/2010/wordml" xmlns:w15="http://schemas.microsoft.com/office/word/2012/wordml" mc:Ignorable="w14 w15">
+<w:styles xmlns:mc="http://schemas.openxmlformats.org/markup-compatibility/2006" xmlns:r="http://schemas.openxmlformats.org/officeDocument/2006/relationships" xmlns:w="http://schemas.openxmlformats.org/wordprocessingml/2006/main" xmlns:w14="http://schemas.microsoft.com/office/word/2010/wordml" xmlns:w15="http://schemas.microsoft.com/office/word/2012/wordml" xmlns:w16se="http://schemas.microsoft.com/office/word/2015/wordml/symex" mc:Ignorable="w14 w15 w16se">
   <w:docDefaults>
     <w:rPrDefault>
       <w:rPr>
@@ -3808,7 +4204,7 @@
       </w:pPr>
     </w:pPrDefault>
   </w:docDefaults>
-  <w:latentStyles w:defLockedState="0" w:defUIPriority="99" w:defSemiHidden="0" w:defUnhideWhenUsed="0" w:defQFormat="0" w:count="371">
+  <w:latentStyles w:defLockedState="0" w:defUIPriority="99" w:defSemiHidden="0" w:defUnhideWhenUsed="0" w:defQFormat="0" w:count="372">
     <w:lsdException w:name="Normal" w:uiPriority="0" w:qFormat="1"/>
     <w:lsdException w:name="heading 1" w:uiPriority="9" w:qFormat="1"/>
     <w:lsdException w:name="heading 2" w:semiHidden="1" w:uiPriority="0" w:unhideWhenUsed="1" w:qFormat="1"/>
@@ -3914,7 +4310,6 @@
     <w:lsdException w:name="HTML Sample" w:semiHidden="1" w:unhideWhenUsed="1"/>
     <w:lsdException w:name="HTML Typewriter" w:semiHidden="1" w:unhideWhenUsed="1"/>
     <w:lsdException w:name="HTML Variable" w:semiHidden="1" w:unhideWhenUsed="1"/>
-    <w:lsdException w:name="Normal Table" w:semiHidden="1" w:unhideWhenUsed="1"/>
     <w:lsdException w:name="annotation subject" w:semiHidden="1" w:unhideWhenUsed="1"/>
     <w:lsdException w:name="No List" w:semiHidden="1" w:unhideWhenUsed="1"/>
     <w:lsdException w:name="Outline List 1" w:semiHidden="1" w:unhideWhenUsed="1"/>
@@ -3961,10 +4356,8 @@
     <w:lsdException w:name="Table Subtle 2" w:semiHidden="1" w:unhideWhenUsed="1"/>
     <w:lsdException w:name="Table Web 1" w:semiHidden="1" w:unhideWhenUsed="1"/>
     <w:lsdException w:name="Table Web 2" w:semiHidden="1" w:unhideWhenUsed="1"/>
-    <w:lsdException w:name="Table Web 3" w:semiHidden="1" w:unhideWhenUsed="1"/>
     <w:lsdException w:name="Balloon Text" w:semiHidden="1" w:unhideWhenUsed="1"/>
     <w:lsdException w:name="Table Grid" w:uiPriority="39"/>
-    <w:lsdException w:name="Table Theme" w:semiHidden="1" w:unhideWhenUsed="1"/>
     <w:lsdException w:name="Placeholder Text" w:semiHidden="1"/>
     <w:lsdException w:name="No Spacing" w:uiPriority="1" w:qFormat="1"/>
     <w:lsdException w:name="Light Shading" w:uiPriority="60"/>
@@ -4180,6 +4573,7 @@
     <w:lsdException w:name="List Table 5 Dark Accent 6" w:uiPriority="50"/>
     <w:lsdException w:name="List Table 6 Colorful Accent 6" w:uiPriority="51"/>
     <w:lsdException w:name="List Table 7 Colorful Accent 6" w:uiPriority="52"/>
+    <w:lsdException w:name="Mention" w:semiHidden="1" w:unhideWhenUsed="1"/>
   </w:latentStyles>
   <w:style w:type="paragraph" w:default="1" w:styleId="Normal">
     <w:name w:val="Normal"/>

</xml_diff>

<commit_message>
server side programming, pair programming with Jay sree
</commit_message>
<xml_diff>
--- a/docs/Dash_board_Tracker.docx
+++ b/docs/Dash_board_Tracker.docx
@@ -1,6 +1,6 @@
 
 <file path=word/document.xml><?xml version="1.0" encoding="utf-8"?>
-<w:document xmlns:wpc="http://schemas.microsoft.com/office/word/2010/wordprocessingCanvas" xmlns:mc="http://schemas.openxmlformats.org/markup-compatibility/2006" xmlns:o="urn:schemas-microsoft-com:office:office" xmlns:r="http://schemas.openxmlformats.org/officeDocument/2006/relationships" xmlns:m="http://schemas.openxmlformats.org/officeDocument/2006/math" xmlns:v="urn:schemas-microsoft-com:vml" xmlns:wp14="http://schemas.microsoft.com/office/word/2010/wordprocessingDrawing" xmlns:wp="http://schemas.openxmlformats.org/drawingml/2006/wordprocessingDrawing" xmlns:w10="urn:schemas-microsoft-com:office:word" xmlns:w="http://schemas.openxmlformats.org/wordprocessingml/2006/main" xmlns:w14="http://schemas.microsoft.com/office/word/2010/wordml" xmlns:w15="http://schemas.microsoft.com/office/word/2012/wordml" xmlns:wpg="http://schemas.microsoft.com/office/word/2010/wordprocessingGroup" xmlns:wpi="http://schemas.microsoft.com/office/word/2010/wordprocessingInk" xmlns:wne="http://schemas.microsoft.com/office/word/2006/wordml" xmlns:wps="http://schemas.microsoft.com/office/word/2010/wordprocessingShape" mc:Ignorable="w14 w15 wp14">
+<w:document xmlns:wpc="http://schemas.microsoft.com/office/word/2010/wordprocessingCanvas" xmlns:cx="http://schemas.microsoft.com/office/drawing/2014/chartex" xmlns:mc="http://schemas.openxmlformats.org/markup-compatibility/2006" xmlns:o="urn:schemas-microsoft-com:office:office" xmlns:r="http://schemas.openxmlformats.org/officeDocument/2006/relationships" xmlns:m="http://schemas.openxmlformats.org/officeDocument/2006/math" xmlns:v="urn:schemas-microsoft-com:vml" xmlns:wp14="http://schemas.microsoft.com/office/word/2010/wordprocessingDrawing" xmlns:wp="http://schemas.openxmlformats.org/drawingml/2006/wordprocessingDrawing" xmlns:w10="urn:schemas-microsoft-com:office:word" xmlns:w="http://schemas.openxmlformats.org/wordprocessingml/2006/main" xmlns:w14="http://schemas.microsoft.com/office/word/2010/wordml" xmlns:w15="http://schemas.microsoft.com/office/word/2012/wordml" xmlns:w16se="http://schemas.microsoft.com/office/word/2015/wordml/symex" xmlns:wpg="http://schemas.microsoft.com/office/word/2010/wordprocessingGroup" xmlns:wpi="http://schemas.microsoft.com/office/word/2010/wordprocessingInk" xmlns:wne="http://schemas.microsoft.com/office/word/2006/wordml" xmlns:wps="http://schemas.microsoft.com/office/word/2010/wordprocessingShape" mc:Ignorable="w14 w15 w16se wp14">
   <w:body>
     <w:p>
       <w:pPr>
@@ -65,10 +65,7 @@
         <w:t>,</w:t>
       </w:r>
       <w:r>
-        <w:t xml:space="preserve"> </w:t>
-      </w:r>
-      <w:r>
-        <w:t>track bills and other shared expenses</w:t>
+        <w:t xml:space="preserve"> track bills and other shared expenses</w:t>
       </w:r>
       <w:r>
         <w:t xml:space="preserve"> </w:t>
@@ -92,12 +89,10 @@
       <w:bookmarkStart w:id="0" w:name="h.txl98mzbu72n" w:colFirst="0" w:colLast="0"/>
       <w:bookmarkEnd w:id="0"/>
       <w:r>
-        <w:t>Different phases of project</w:t>
-      </w:r>
-      <w:r>
-        <w:t>:</w:t>
-      </w:r>
-    </w:p>
+        <w:t>Different phases of project:</w:t>
+      </w:r>
+    </w:p>
+    <w:p/>
     <w:p>
       <w:pPr>
         <w:pStyle w:val="Heading3"/>
@@ -139,13 +134,7 @@
         <w:rPr>
           <w:b/>
         </w:rPr>
-        <w:t xml:space="preserve">Scrum </w:t>
-      </w:r>
-      <w:r>
-        <w:rPr>
-          <w:b/>
-        </w:rPr>
-        <w:t xml:space="preserve">Masters: </w:t>
+        <w:t xml:space="preserve">Scrum Masters: </w:t>
       </w:r>
       <w:hyperlink r:id="rId5" w:tooltip="Chad M. West" w:history="1">
         <w:r>
@@ -303,7 +292,15 @@
             </w:r>
             <w:proofErr w:type="spellEnd"/>
             <w:r>
-              <w:t xml:space="preserve">, Anusha </w:t>
+              <w:t xml:space="preserve">, </w:t>
+            </w:r>
+            <w:proofErr w:type="spellStart"/>
+            <w:r>
+              <w:t>Anusha</w:t>
+            </w:r>
+            <w:proofErr w:type="spellEnd"/>
+            <w:r>
+              <w:t xml:space="preserve"> </w:t>
             </w:r>
           </w:p>
         </w:tc>
@@ -429,10 +426,7 @@
         <w:t xml:space="preserve">  Achievements: </w:t>
       </w:r>
       <w:r>
-        <w:t>Our team came up with designing the Login Screen and creating a database schema</w:t>
-      </w:r>
-      <w:r>
-        <w:t>.</w:t>
+        <w:t>Our team came up with designing the Login Screen and creating a database schema.</w:t>
       </w:r>
     </w:p>
     <w:p>
@@ -523,6 +517,78 @@
       </w:r>
       <w:bookmarkStart w:id="2" w:name="h.uo67grrr4nsp" w:colFirst="0" w:colLast="0"/>
       <w:bookmarkEnd w:id="2"/>
+    </w:p>
+    <w:p>
+      <w:pPr>
+        <w:contextualSpacing/>
+        <w:jc w:val="both"/>
+      </w:pPr>
+    </w:p>
+    <w:p>
+      <w:pPr>
+        <w:contextualSpacing/>
+        <w:jc w:val="both"/>
+      </w:pPr>
+    </w:p>
+    <w:p>
+      <w:pPr>
+        <w:contextualSpacing/>
+        <w:jc w:val="both"/>
+      </w:pPr>
+    </w:p>
+    <w:p>
+      <w:pPr>
+        <w:contextualSpacing/>
+        <w:jc w:val="both"/>
+      </w:pPr>
+    </w:p>
+    <w:p>
+      <w:pPr>
+        <w:contextualSpacing/>
+        <w:jc w:val="both"/>
+      </w:pPr>
+    </w:p>
+    <w:p>
+      <w:pPr>
+        <w:contextualSpacing/>
+        <w:jc w:val="both"/>
+      </w:pPr>
+    </w:p>
+    <w:p>
+      <w:pPr>
+        <w:contextualSpacing/>
+        <w:jc w:val="both"/>
+      </w:pPr>
+    </w:p>
+    <w:p>
+      <w:pPr>
+        <w:contextualSpacing/>
+        <w:jc w:val="both"/>
+      </w:pPr>
+    </w:p>
+    <w:p>
+      <w:pPr>
+        <w:contextualSpacing/>
+        <w:jc w:val="both"/>
+      </w:pPr>
+    </w:p>
+    <w:p>
+      <w:pPr>
+        <w:contextualSpacing/>
+        <w:jc w:val="both"/>
+      </w:pPr>
+    </w:p>
+    <w:p>
+      <w:pPr>
+        <w:contextualSpacing/>
+        <w:jc w:val="both"/>
+      </w:pPr>
+    </w:p>
+    <w:p>
+      <w:pPr>
+        <w:contextualSpacing/>
+        <w:jc w:val="both"/>
+      </w:pPr>
     </w:p>
     <w:p>
       <w:pPr>
@@ -544,14 +610,7 @@
           <w:b/>
           <w:u w:val="single"/>
         </w:rPr>
-        <w:t>Sprint 2:</w:t>
-      </w:r>
-      <w:r>
-        <w:rPr>
-          <w:b/>
-          <w:u w:val="single"/>
-        </w:rPr>
-        <w:t xml:space="preserve"> (In progress</w:t>
+        <w:t>Sprint 2: (In progress</w:t>
       </w:r>
       <w:r>
         <w:rPr>
@@ -605,8 +664,13 @@
         </w:rPr>
         <w:t xml:space="preserve"> </w:t>
       </w:r>
-      <w:r>
-        <w:t xml:space="preserve">Anusha </w:t>
+      <w:proofErr w:type="spellStart"/>
+      <w:r>
+        <w:t>Anusha</w:t>
+      </w:r>
+      <w:proofErr w:type="spellEnd"/>
+      <w:r>
+        <w:t xml:space="preserve"> </w:t>
       </w:r>
       <w:proofErr w:type="spellStart"/>
       <w:r>
@@ -648,10 +712,7 @@
         <w:t xml:space="preserve">                                          1) </w:t>
       </w:r>
       <w:r>
-        <w:t>Designing the Registration Screen</w:t>
-      </w:r>
-      <w:r>
-        <w:t>.</w:t>
+        <w:t>Designing the Registration Screen.</w:t>
       </w:r>
     </w:p>
     <w:p>
@@ -683,10 +744,7 @@
     <w:p/>
     <w:p/>
     <w:p/>
-    <w:p>
-      <w:bookmarkStart w:id="4" w:name="_GoBack"/>
-      <w:bookmarkEnd w:id="4"/>
-    </w:p>
+    <w:p/>
     <w:p>
       <w:pPr>
         <w:numPr>
@@ -704,7 +762,613 @@
         <w:rPr>
           <w:b/>
         </w:rPr>
-        <w:lastRenderedPageBreak/>
+        <w:t>Pair programming teams</w:t>
+      </w:r>
+    </w:p>
+    <w:p>
+      <w:pPr>
+        <w:spacing w:line="240" w:lineRule="auto"/>
+        <w:jc w:val="both"/>
+      </w:pPr>
+      <w:r>
+        <w:rPr>
+          <w:b/>
+        </w:rPr>
+        <w:t xml:space="preserve">           </w:t>
+      </w:r>
+    </w:p>
+    <w:tbl>
+      <w:tblPr>
+        <w:tblW w:w="8915" w:type="dxa"/>
+        <w:tblInd w:w="975" w:type="dxa"/>
+        <w:tblBorders>
+          <w:top w:val="single" w:sz="8" w:space="0" w:color="000000"/>
+          <w:left w:val="single" w:sz="8" w:space="0" w:color="000000"/>
+          <w:bottom w:val="single" w:sz="8" w:space="0" w:color="000000"/>
+          <w:right w:val="single" w:sz="8" w:space="0" w:color="000000"/>
+          <w:insideH w:val="single" w:sz="8" w:space="0" w:color="000000"/>
+          <w:insideV w:val="single" w:sz="8" w:space="0" w:color="000000"/>
+        </w:tblBorders>
+        <w:tblLayout w:type="fixed"/>
+        <w:tblLook w:val="0600" w:firstRow="0" w:lastRow="0" w:firstColumn="0" w:lastColumn="0" w:noHBand="1" w:noVBand="1"/>
+      </w:tblPr>
+      <w:tblGrid>
+        <w:gridCol w:w="2220"/>
+        <w:gridCol w:w="3455"/>
+        <w:gridCol w:w="3240"/>
+      </w:tblGrid>
+      <w:tr>
+        <w:tc>
+          <w:tcPr>
+            <w:tcW w:w="2220" w:type="dxa"/>
+            <w:tcMar>
+              <w:top w:w="100" w:type="dxa"/>
+              <w:left w:w="100" w:type="dxa"/>
+              <w:bottom w:w="100" w:type="dxa"/>
+              <w:right w:w="100" w:type="dxa"/>
+            </w:tcMar>
+          </w:tcPr>
+          <w:p>
+            <w:pPr>
+              <w:widowControl w:val="0"/>
+              <w:spacing w:line="240" w:lineRule="auto"/>
+            </w:pPr>
+            <w:proofErr w:type="spellStart"/>
+            <w:r>
+              <w:t>Eshwar</w:t>
+            </w:r>
+            <w:proofErr w:type="spellEnd"/>
+            <w:r>
+              <w:t xml:space="preserve">, </w:t>
+            </w:r>
+            <w:proofErr w:type="spellStart"/>
+            <w:r>
+              <w:t>Manoj</w:t>
+            </w:r>
+            <w:proofErr w:type="spellEnd"/>
+            <w:r>
+              <w:t xml:space="preserve"> </w:t>
+            </w:r>
+          </w:p>
+        </w:tc>
+        <w:tc>
+          <w:tcPr>
+            <w:tcW w:w="3455" w:type="dxa"/>
+            <w:tcMar>
+              <w:top w:w="100" w:type="dxa"/>
+              <w:left w:w="100" w:type="dxa"/>
+              <w:bottom w:w="100" w:type="dxa"/>
+              <w:right w:w="100" w:type="dxa"/>
+            </w:tcMar>
+          </w:tcPr>
+          <w:p>
+            <w:pPr>
+              <w:widowControl w:val="0"/>
+              <w:spacing w:line="240" w:lineRule="auto"/>
+            </w:pPr>
+            <w:r>
+              <w:t>Chad and A</w:t>
+            </w:r>
+            <w:r>
+              <w:t>a</w:t>
+            </w:r>
+            <w:r>
+              <w:t xml:space="preserve">yush </w:t>
+            </w:r>
+          </w:p>
+        </w:tc>
+        <w:tc>
+          <w:tcPr>
+            <w:tcW w:w="3240" w:type="dxa"/>
+            <w:tcMar>
+              <w:top w:w="100" w:type="dxa"/>
+              <w:left w:w="100" w:type="dxa"/>
+              <w:bottom w:w="100" w:type="dxa"/>
+              <w:right w:w="100" w:type="dxa"/>
+            </w:tcMar>
+          </w:tcPr>
+          <w:p>
+            <w:pPr>
+              <w:widowControl w:val="0"/>
+              <w:spacing w:line="240" w:lineRule="auto"/>
+            </w:pPr>
+            <w:proofErr w:type="spellStart"/>
+            <w:r>
+              <w:t>Anusha</w:t>
+            </w:r>
+            <w:proofErr w:type="spellEnd"/>
+            <w:r>
+              <w:t xml:space="preserve">, </w:t>
+            </w:r>
+            <w:proofErr w:type="spellStart"/>
+            <w:r>
+              <w:t>Jayasree</w:t>
+            </w:r>
+            <w:proofErr w:type="spellEnd"/>
+          </w:p>
+        </w:tc>
+      </w:tr>
+      <w:tr>
+        <w:tc>
+          <w:tcPr>
+            <w:tcW w:w="2220" w:type="dxa"/>
+            <w:tcMar>
+              <w:top w:w="100" w:type="dxa"/>
+              <w:left w:w="100" w:type="dxa"/>
+              <w:bottom w:w="100" w:type="dxa"/>
+              <w:right w:w="100" w:type="dxa"/>
+            </w:tcMar>
+          </w:tcPr>
+          <w:p>
+            <w:pPr>
+              <w:widowControl w:val="0"/>
+              <w:spacing w:line="240" w:lineRule="auto"/>
+            </w:pPr>
+            <w:r>
+              <w:t xml:space="preserve">Registration Screen </w:t>
+            </w:r>
+          </w:p>
+        </w:tc>
+        <w:tc>
+          <w:tcPr>
+            <w:tcW w:w="3455" w:type="dxa"/>
+            <w:tcMar>
+              <w:top w:w="100" w:type="dxa"/>
+              <w:left w:w="100" w:type="dxa"/>
+              <w:bottom w:w="100" w:type="dxa"/>
+              <w:right w:w="100" w:type="dxa"/>
+            </w:tcMar>
+          </w:tcPr>
+          <w:p>
+            <w:pPr>
+              <w:widowControl w:val="0"/>
+              <w:spacing w:line="240" w:lineRule="auto"/>
+            </w:pPr>
+            <w:r>
+              <w:t>Test cases</w:t>
+            </w:r>
+            <w:r>
+              <w:t xml:space="preserve">, </w:t>
+            </w:r>
+            <w:r>
+              <w:t xml:space="preserve">Login and Registration </w:t>
+            </w:r>
+          </w:p>
+        </w:tc>
+        <w:tc>
+          <w:tcPr>
+            <w:tcW w:w="3240" w:type="dxa"/>
+            <w:tcMar>
+              <w:top w:w="100" w:type="dxa"/>
+              <w:left w:w="100" w:type="dxa"/>
+              <w:bottom w:w="100" w:type="dxa"/>
+              <w:right w:w="100" w:type="dxa"/>
+            </w:tcMar>
+          </w:tcPr>
+          <w:p>
+            <w:pPr>
+              <w:widowControl w:val="0"/>
+              <w:spacing w:line="240" w:lineRule="auto"/>
+            </w:pPr>
+          </w:p>
+        </w:tc>
+      </w:tr>
+    </w:tbl>
+    <w:p>
+      <w:pPr>
+        <w:jc w:val="both"/>
+      </w:pPr>
+    </w:p>
+    <w:p>
+      <w:pPr>
+        <w:numPr>
+          <w:ilvl w:val="0"/>
+          <w:numId w:val="21"/>
+        </w:numPr>
+        <w:ind w:hanging="360"/>
+        <w:contextualSpacing/>
+        <w:jc w:val="both"/>
+      </w:pPr>
+      <w:r>
+        <w:rPr>
+          <w:b/>
+        </w:rPr>
+        <w:t xml:space="preserve">   </w:t>
+      </w:r>
+      <w:proofErr w:type="gramStart"/>
+      <w:r>
+        <w:rPr>
+          <w:b/>
+        </w:rPr>
+        <w:t>Achievements :</w:t>
+      </w:r>
+      <w:proofErr w:type="gramEnd"/>
+      <w:r>
+        <w:t xml:space="preserve"> </w:t>
+      </w:r>
+    </w:p>
+    <w:p>
+      <w:pPr>
+        <w:numPr>
+          <w:ilvl w:val="0"/>
+          <w:numId w:val="21"/>
+        </w:numPr>
+        <w:ind w:hanging="360"/>
+        <w:contextualSpacing/>
+        <w:jc w:val="both"/>
+      </w:pPr>
+      <w:r>
+        <w:rPr>
+          <w:b/>
+        </w:rPr>
+        <w:t xml:space="preserve">   Challenges &amp; Backlogs: </w:t>
+      </w:r>
+    </w:p>
+    <w:p>
+      <w:pPr>
+        <w:numPr>
+          <w:ilvl w:val="0"/>
+          <w:numId w:val="21"/>
+        </w:numPr>
+        <w:ind w:hanging="360"/>
+        <w:contextualSpacing/>
+        <w:jc w:val="both"/>
+      </w:pPr>
+      <w:r>
+        <w:rPr>
+          <w:b/>
+        </w:rPr>
+        <w:t xml:space="preserve">   Things learnt: </w:t>
+      </w:r>
+    </w:p>
+    <w:p>
+      <w:pPr>
+        <w:contextualSpacing/>
+        <w:jc w:val="both"/>
+        <w:rPr>
+          <w:b/>
+        </w:rPr>
+      </w:pPr>
+    </w:p>
+    <w:p>
+      <w:pPr>
+        <w:contextualSpacing/>
+        <w:jc w:val="both"/>
+        <w:rPr>
+          <w:b/>
+        </w:rPr>
+      </w:pPr>
+    </w:p>
+    <w:p>
+      <w:pPr>
+        <w:contextualSpacing/>
+        <w:jc w:val="both"/>
+        <w:rPr>
+          <w:b/>
+        </w:rPr>
+      </w:pPr>
+    </w:p>
+    <w:p>
+      <w:pPr>
+        <w:contextualSpacing/>
+        <w:jc w:val="both"/>
+        <w:rPr>
+          <w:b/>
+        </w:rPr>
+      </w:pPr>
+    </w:p>
+    <w:p>
+      <w:pPr>
+        <w:contextualSpacing/>
+        <w:jc w:val="both"/>
+        <w:rPr>
+          <w:b/>
+        </w:rPr>
+      </w:pPr>
+    </w:p>
+    <w:p>
+      <w:pPr>
+        <w:contextualSpacing/>
+        <w:jc w:val="both"/>
+        <w:rPr>
+          <w:b/>
+        </w:rPr>
+      </w:pPr>
+    </w:p>
+    <w:p>
+      <w:pPr>
+        <w:contextualSpacing/>
+        <w:jc w:val="both"/>
+        <w:rPr>
+          <w:b/>
+        </w:rPr>
+      </w:pPr>
+    </w:p>
+    <w:p>
+      <w:pPr>
+        <w:contextualSpacing/>
+        <w:jc w:val="both"/>
+        <w:rPr>
+          <w:b/>
+        </w:rPr>
+      </w:pPr>
+    </w:p>
+    <w:p>
+      <w:pPr>
+        <w:contextualSpacing/>
+        <w:jc w:val="both"/>
+        <w:rPr>
+          <w:b/>
+        </w:rPr>
+      </w:pPr>
+    </w:p>
+    <w:p>
+      <w:pPr>
+        <w:contextualSpacing/>
+        <w:jc w:val="both"/>
+        <w:rPr>
+          <w:b/>
+        </w:rPr>
+      </w:pPr>
+    </w:p>
+    <w:p>
+      <w:pPr>
+        <w:contextualSpacing/>
+        <w:jc w:val="both"/>
+        <w:rPr>
+          <w:b/>
+        </w:rPr>
+      </w:pPr>
+    </w:p>
+    <w:p>
+      <w:pPr>
+        <w:contextualSpacing/>
+        <w:jc w:val="both"/>
+        <w:rPr>
+          <w:b/>
+        </w:rPr>
+      </w:pPr>
+    </w:p>
+    <w:p>
+      <w:pPr>
+        <w:contextualSpacing/>
+        <w:jc w:val="both"/>
+        <w:rPr>
+          <w:b/>
+        </w:rPr>
+      </w:pPr>
+    </w:p>
+    <w:p>
+      <w:pPr>
+        <w:contextualSpacing/>
+        <w:jc w:val="both"/>
+        <w:rPr>
+          <w:b/>
+        </w:rPr>
+      </w:pPr>
+    </w:p>
+    <w:p>
+      <w:pPr>
+        <w:contextualSpacing/>
+        <w:jc w:val="both"/>
+        <w:rPr>
+          <w:b/>
+        </w:rPr>
+      </w:pPr>
+    </w:p>
+    <w:p>
+      <w:pPr>
+        <w:contextualSpacing/>
+        <w:jc w:val="both"/>
+        <w:rPr>
+          <w:b/>
+        </w:rPr>
+      </w:pPr>
+    </w:p>
+    <w:p>
+      <w:pPr>
+        <w:contextualSpacing/>
+        <w:jc w:val="both"/>
+        <w:rPr>
+          <w:b/>
+        </w:rPr>
+      </w:pPr>
+    </w:p>
+    <w:p>
+      <w:pPr>
+        <w:contextualSpacing/>
+        <w:jc w:val="both"/>
+        <w:rPr>
+          <w:b/>
+        </w:rPr>
+      </w:pPr>
+    </w:p>
+    <w:p>
+      <w:pPr>
+        <w:contextualSpacing/>
+        <w:jc w:val="both"/>
+        <w:rPr>
+          <w:b/>
+        </w:rPr>
+      </w:pPr>
+    </w:p>
+    <w:p>
+      <w:pPr>
+        <w:contextualSpacing/>
+        <w:jc w:val="both"/>
+        <w:rPr>
+          <w:b/>
+        </w:rPr>
+      </w:pPr>
+    </w:p>
+    <w:p>
+      <w:pPr>
+        <w:contextualSpacing/>
+        <w:jc w:val="both"/>
+        <w:rPr>
+          <w:b/>
+        </w:rPr>
+      </w:pPr>
+    </w:p>
+    <w:p>
+      <w:pPr>
+        <w:contextualSpacing/>
+        <w:jc w:val="both"/>
+        <w:rPr>
+          <w:b/>
+        </w:rPr>
+      </w:pPr>
+    </w:p>
+    <w:p>
+      <w:pPr>
+        <w:contextualSpacing/>
+        <w:jc w:val="both"/>
+        <w:rPr>
+          <w:b/>
+        </w:rPr>
+      </w:pPr>
+    </w:p>
+    <w:p>
+      <w:pPr>
+        <w:contextualSpacing/>
+        <w:jc w:val="both"/>
+        <w:rPr>
+          <w:b/>
+        </w:rPr>
+      </w:pPr>
+    </w:p>
+    <w:p>
+      <w:pPr>
+        <w:contextualSpacing/>
+        <w:jc w:val="both"/>
+      </w:pPr>
+    </w:p>
+    <w:p>
+      <w:pPr>
+        <w:contextualSpacing/>
+        <w:jc w:val="both"/>
+      </w:pPr>
+    </w:p>
+    <w:p>
+      <w:pPr>
+        <w:pStyle w:val="Heading3"/>
+        <w:numPr>
+          <w:ilvl w:val="0"/>
+          <w:numId w:val="18"/>
+        </w:numPr>
+        <w:ind w:hanging="360"/>
+        <w:jc w:val="both"/>
+        <w:rPr>
+          <w:b/>
+        </w:rPr>
+      </w:pPr>
+      <w:r>
+        <w:rPr>
+          <w:b/>
+          <w:u w:val="single"/>
+        </w:rPr>
+        <w:t xml:space="preserve">Sprint 3: </w:t>
+      </w:r>
+    </w:p>
+    <w:p/>
+    <w:p>
+      <w:pPr>
+        <w:numPr>
+          <w:ilvl w:val="0"/>
+          <w:numId w:val="19"/>
+        </w:numPr>
+        <w:ind w:hanging="360"/>
+        <w:contextualSpacing/>
+        <w:jc w:val="both"/>
+      </w:pPr>
+      <w:r>
+        <w:rPr>
+          <w:b/>
+        </w:rPr>
+        <w:t xml:space="preserve">Scrum Masters: </w:t>
+      </w:r>
+      <w:r>
+        <w:t>Aayush</w:t>
+      </w:r>
+    </w:p>
+    <w:p>
+      <w:pPr>
+        <w:numPr>
+          <w:ilvl w:val="0"/>
+          <w:numId w:val="19"/>
+        </w:numPr>
+        <w:ind w:hanging="360"/>
+        <w:contextualSpacing/>
+        <w:jc w:val="both"/>
+      </w:pPr>
+      <w:r>
+        <w:rPr>
+          <w:b/>
+        </w:rPr>
+        <w:t xml:space="preserve"> Goals:</w:t>
+      </w:r>
+      <w:r>
+        <w:t xml:space="preserve"> </w:t>
+      </w:r>
+    </w:p>
+    <w:p>
+      <w:pPr>
+        <w:jc w:val="both"/>
+      </w:pPr>
+      <w:r>
+        <w:t xml:space="preserve">                                          1) </w:t>
+      </w:r>
+      <w:r>
+        <w:t>Develop Login and Registration Functionality</w:t>
+      </w:r>
+    </w:p>
+    <w:p>
+      <w:pPr>
+        <w:jc w:val="both"/>
+      </w:pPr>
+      <w:r>
+        <w:rPr>
+          <w:sz w:val="20"/>
+          <w:szCs w:val="20"/>
+        </w:rPr>
+        <w:t xml:space="preserve">                                              2)  </w:t>
+      </w:r>
+      <w:r>
+        <w:rPr>
+          <w:sz w:val="20"/>
+          <w:szCs w:val="20"/>
+        </w:rPr>
+        <w:t>Perform Testing</w:t>
+      </w:r>
+    </w:p>
+    <w:p>
+      <w:r>
+        <w:t xml:space="preserve">                                          3) </w:t>
+      </w:r>
+      <w:r>
+        <w:t>Server side programming</w:t>
+      </w:r>
+    </w:p>
+    <w:p/>
+    <w:p>
+      <w:pPr>
+        <w:numPr>
+          <w:ilvl w:val="0"/>
+          <w:numId w:val="19"/>
+        </w:numPr>
+        <w:ind w:hanging="360"/>
+        <w:contextualSpacing/>
+        <w:jc w:val="both"/>
+        <w:rPr>
+          <w:b/>
+        </w:rPr>
+      </w:pPr>
+      <w:bookmarkStart w:id="4" w:name="_GoBack"/>
+      <w:bookmarkEnd w:id="4"/>
+      <w:r>
+        <w:rPr>
+          <w:b/>
+        </w:rPr>
         <w:t>Pair programming teams</w:t>
       </w:r>
     </w:p>
@@ -817,8 +1481,13 @@
               <w:widowControl w:val="0"/>
               <w:spacing w:line="240" w:lineRule="auto"/>
             </w:pPr>
+            <w:proofErr w:type="spellStart"/>
             <w:r>
-              <w:t xml:space="preserve">Anusha, </w:t>
+              <w:t>Anusha</w:t>
+            </w:r>
+            <w:proofErr w:type="spellEnd"/>
+            <w:r>
+              <w:t xml:space="preserve">, </w:t>
             </w:r>
             <w:proofErr w:type="spellStart"/>
             <w:r>
@@ -845,7 +1514,7 @@
               <w:spacing w:line="240" w:lineRule="auto"/>
             </w:pPr>
             <w:r>
-              <w:t xml:space="preserve">Registration Screen </w:t>
+              <w:t>Registration and home Screen</w:t>
             </w:r>
           </w:p>
         </w:tc>
@@ -865,10 +1534,7 @@
               <w:spacing w:line="240" w:lineRule="auto"/>
             </w:pPr>
             <w:r>
-              <w:t>Test cases</w:t>
-            </w:r>
-            <w:r>
-              <w:t>, Dummy App</w:t>
+              <w:t>Login, registration functionality and unit tests</w:t>
             </w:r>
           </w:p>
         </w:tc>
@@ -888,7 +1554,7 @@
               <w:spacing w:line="240" w:lineRule="auto"/>
             </w:pPr>
             <w:r>
-              <w:t xml:space="preserve">Server side programming </w:t>
+              <w:t>Server side programming, Schema testing</w:t>
             </w:r>
           </w:p>
         </w:tc>
@@ -913,10 +1579,22 @@
         <w:rPr>
           <w:b/>
         </w:rPr>
-        <w:t xml:space="preserve">   Achievements : </w:t>
-      </w:r>
-      <w:r>
-        <w:t xml:space="preserve">Yet to be updated </w:t>
+        <w:t xml:space="preserve">   </w:t>
+      </w:r>
+      <w:r>
+        <w:rPr>
+          <w:b/>
+        </w:rPr>
+        <w:t>Achievements:</w:t>
+      </w:r>
+      <w:r>
+        <w:rPr>
+          <w:b/>
+        </w:rPr>
+        <w:t xml:space="preserve"> </w:t>
+      </w:r>
+      <w:r>
+        <w:t>Successfully completed Login, registration functionality and respective server side programming. Testing for the developed functionality.</w:t>
       </w:r>
     </w:p>
     <w:p>
@@ -936,7 +1614,7 @@
         <w:t xml:space="preserve">   Challenges &amp; Backlogs: </w:t>
       </w:r>
       <w:r>
-        <w:t>Yet to be updated</w:t>
+        <w:t>Coordination was little rough but we managed to successfully pull it together without compromising the pace of development.</w:t>
       </w:r>
     </w:p>
     <w:p>
@@ -956,8 +1634,14 @@
         <w:t xml:space="preserve">   Things learnt: </w:t>
       </w:r>
       <w:r>
-        <w:t>Yet to be updated</w:t>
-      </w:r>
+        <w:t>Team is getting along with android development, learning Hibernate, and Server side programming.</w:t>
+      </w:r>
+    </w:p>
+    <w:p>
+      <w:pPr>
+        <w:contextualSpacing/>
+        <w:jc w:val="both"/>
+      </w:pPr>
     </w:p>
     <w:p>
       <w:pPr>
@@ -1003,7 +1687,7 @@
 </file>
 
 <file path=word/numbering.xml><?xml version="1.0" encoding="utf-8"?>
-<w:numbering xmlns:wpc="http://schemas.microsoft.com/office/word/2010/wordprocessingCanvas" xmlns:mc="http://schemas.openxmlformats.org/markup-compatibility/2006" xmlns:o="urn:schemas-microsoft-com:office:office" xmlns:r="http://schemas.openxmlformats.org/officeDocument/2006/relationships" xmlns:m="http://schemas.openxmlformats.org/officeDocument/2006/math" xmlns:v="urn:schemas-microsoft-com:vml" xmlns:wp14="http://schemas.microsoft.com/office/word/2010/wordprocessingDrawing" xmlns:wp="http://schemas.openxmlformats.org/drawingml/2006/wordprocessingDrawing" xmlns:w10="urn:schemas-microsoft-com:office:word" xmlns:w="http://schemas.openxmlformats.org/wordprocessingml/2006/main" xmlns:w14="http://schemas.microsoft.com/office/word/2010/wordml" xmlns:w15="http://schemas.microsoft.com/office/word/2012/wordml" xmlns:wpg="http://schemas.microsoft.com/office/word/2010/wordprocessingGroup" xmlns:wpi="http://schemas.microsoft.com/office/word/2010/wordprocessingInk" xmlns:wne="http://schemas.microsoft.com/office/word/2006/wordml" xmlns:wps="http://schemas.microsoft.com/office/word/2010/wordprocessingShape" mc:Ignorable="w14 w15 wp14">
+<w:numbering xmlns:wpc="http://schemas.microsoft.com/office/word/2010/wordprocessingCanvas" xmlns:cx="http://schemas.microsoft.com/office/drawing/2014/chartex" xmlns:mc="http://schemas.openxmlformats.org/markup-compatibility/2006" xmlns:o="urn:schemas-microsoft-com:office:office" xmlns:r="http://schemas.openxmlformats.org/officeDocument/2006/relationships" xmlns:m="http://schemas.openxmlformats.org/officeDocument/2006/math" xmlns:v="urn:schemas-microsoft-com:vml" xmlns:wp14="http://schemas.microsoft.com/office/word/2010/wordprocessingDrawing" xmlns:wp="http://schemas.openxmlformats.org/drawingml/2006/wordprocessingDrawing" xmlns:w10="urn:schemas-microsoft-com:office:word" xmlns:w="http://schemas.openxmlformats.org/wordprocessingml/2006/main" xmlns:w14="http://schemas.microsoft.com/office/word/2010/wordml" xmlns:w15="http://schemas.microsoft.com/office/word/2012/wordml" xmlns:w16se="http://schemas.microsoft.com/office/word/2015/wordml/symex" xmlns:wpg="http://schemas.microsoft.com/office/word/2010/wordprocessingGroup" xmlns:wpi="http://schemas.microsoft.com/office/word/2010/wordprocessingInk" xmlns:wne="http://schemas.microsoft.com/office/word/2006/wordml" xmlns:wps="http://schemas.microsoft.com/office/word/2010/wordprocessingShape" mc:Ignorable="w14 w15 w16se wp14">
   <w:abstractNum w:abstractNumId="0" w15:restartNumberingAfterBreak="0">
     <w:nsid w:val="05291A48"/>
     <w:multiLevelType w:val="multilevel"/>
@@ -3792,7 +4476,7 @@
 </file>
 
 <file path=word/styles.xml><?xml version="1.0" encoding="utf-8"?>
-<w:styles xmlns:mc="http://schemas.openxmlformats.org/markup-compatibility/2006" xmlns:r="http://schemas.openxmlformats.org/officeDocument/2006/relationships" xmlns:w="http://schemas.openxmlformats.org/wordprocessingml/2006/main" xmlns:w14="http://schemas.microsoft.com/office/word/2010/wordml" xmlns:w15="http://schemas.microsoft.com/office/word/2012/wordml" mc:Ignorable="w14 w15">
+<w:styles xmlns:mc="http://schemas.openxmlformats.org/markup-compatibility/2006" xmlns:r="http://schemas.openxmlformats.org/officeDocument/2006/relationships" xmlns:w="http://schemas.openxmlformats.org/wordprocessingml/2006/main" xmlns:w14="http://schemas.microsoft.com/office/word/2010/wordml" xmlns:w15="http://schemas.microsoft.com/office/word/2012/wordml" xmlns:w16se="http://schemas.microsoft.com/office/word/2015/wordml/symex" mc:Ignorable="w14 w15 w16se">
   <w:docDefaults>
     <w:rPrDefault>
       <w:rPr>

</xml_diff>

<commit_message>
update dashbboard_tracker.md and deprecated Dash_board_Tracker.docx
</commit_message>
<xml_diff>
--- a/docs/Dash_board_Tracker.docx
+++ b/docs/Dash_board_Tracker.docx
@@ -1,6 +1,6 @@
 
 <file path=word/document.xml><?xml version="1.0" encoding="utf-8"?>
-<w:document xmlns:wpc="http://schemas.microsoft.com/office/word/2010/wordprocessingCanvas" xmlns:cx="http://schemas.microsoft.com/office/drawing/2014/chartex" xmlns:mc="http://schemas.openxmlformats.org/markup-compatibility/2006" xmlns:o="urn:schemas-microsoft-com:office:office" xmlns:r="http://schemas.openxmlformats.org/officeDocument/2006/relationships" xmlns:m="http://schemas.openxmlformats.org/officeDocument/2006/math" xmlns:v="urn:schemas-microsoft-com:vml" xmlns:wp14="http://schemas.microsoft.com/office/word/2010/wordprocessingDrawing" xmlns:wp="http://schemas.openxmlformats.org/drawingml/2006/wordprocessingDrawing" xmlns:w10="urn:schemas-microsoft-com:office:word" xmlns:w="http://schemas.openxmlformats.org/wordprocessingml/2006/main" xmlns:w14="http://schemas.microsoft.com/office/word/2010/wordml" xmlns:w15="http://schemas.microsoft.com/office/word/2012/wordml" xmlns:w16se="http://schemas.microsoft.com/office/word/2015/wordml/symex" xmlns:wpg="http://schemas.microsoft.com/office/word/2010/wordprocessingGroup" xmlns:wpi="http://schemas.microsoft.com/office/word/2010/wordprocessingInk" xmlns:wne="http://schemas.microsoft.com/office/word/2006/wordml" xmlns:wps="http://schemas.microsoft.com/office/word/2010/wordprocessingShape" mc:Ignorable="w14 w15 w16se wp14">
+<w:document xmlns:wpc="http://schemas.microsoft.com/office/word/2010/wordprocessingCanvas" xmlns:cx="http://schemas.microsoft.com/office/drawing/2014/chartex" xmlns:cx1="http://schemas.microsoft.com/office/drawing/2015/9/8/chartex" xmlns:cx2="http://schemas.microsoft.com/office/drawing/2015/10/21/chartex" xmlns:mc="http://schemas.openxmlformats.org/markup-compatibility/2006" xmlns:o="urn:schemas-microsoft-com:office:office" xmlns:r="http://schemas.openxmlformats.org/officeDocument/2006/relationships" xmlns:m="http://schemas.openxmlformats.org/officeDocument/2006/math" xmlns:v="urn:schemas-microsoft-com:vml" xmlns:wp14="http://schemas.microsoft.com/office/word/2010/wordprocessingDrawing" xmlns:wp="http://schemas.openxmlformats.org/drawingml/2006/wordprocessingDrawing" xmlns:w10="urn:schemas-microsoft-com:office:word" xmlns:w="http://schemas.openxmlformats.org/wordprocessingml/2006/main" xmlns:w14="http://schemas.microsoft.com/office/word/2010/wordml" xmlns:w15="http://schemas.microsoft.com/office/word/2012/wordml" xmlns:w16se="http://schemas.microsoft.com/office/word/2015/wordml/symex" xmlns:wpg="http://schemas.microsoft.com/office/word/2010/wordprocessingGroup" xmlns:wpi="http://schemas.microsoft.com/office/word/2010/wordprocessingInk" xmlns:wne="http://schemas.microsoft.com/office/word/2006/wordml" xmlns:wps="http://schemas.microsoft.com/office/word/2010/wordprocessingShape" mc:Ignorable="w14 w15 w16se wp14">
   <w:body>
     <w:p>
       <w:pPr>
@@ -35,6 +35,32 @@
           <w:b/>
           <w:u w:val="single"/>
         </w:rPr>
+        <w:t xml:space="preserve">THIS VERSION IS DEPRECATED. </w:t>
+      </w:r>
+      <w:bookmarkStart w:id="0" w:name="_GoBack"/>
+      <w:r>
+        <w:t>Please use dashboard_tracker.md instead.</w:t>
+      </w:r>
+      <w:bookmarkEnd w:id="0"/>
+    </w:p>
+    <w:p>
+      <w:pPr>
+        <w:jc w:val="both"/>
+        <w:rPr>
+          <w:b/>
+          <w:u w:val="single"/>
+        </w:rPr>
+      </w:pPr>
+    </w:p>
+    <w:p>
+      <w:pPr>
+        <w:jc w:val="both"/>
+      </w:pPr>
+      <w:r>
+        <w:rPr>
+          <w:b/>
+          <w:u w:val="single"/>
+        </w:rPr>
         <w:t xml:space="preserve">Abstract: </w:t>
       </w:r>
     </w:p>
@@ -86,8 +112,8 @@
         <w:contextualSpacing w:val="0"/>
         <w:jc w:val="both"/>
       </w:pPr>
-      <w:bookmarkStart w:id="0" w:name="h.txl98mzbu72n" w:colFirst="0" w:colLast="0"/>
-      <w:bookmarkEnd w:id="0"/>
+      <w:bookmarkStart w:id="1" w:name="h.txl98mzbu72n" w:colFirst="0" w:colLast="0"/>
+      <w:bookmarkEnd w:id="1"/>
       <w:r>
         <w:t>Different phases of project:</w:t>
       </w:r>
@@ -106,8 +132,8 @@
           <w:b/>
         </w:rPr>
       </w:pPr>
-      <w:bookmarkStart w:id="1" w:name="h.sapocvlncxc9" w:colFirst="0" w:colLast="0"/>
-      <w:bookmarkEnd w:id="1"/>
+      <w:bookmarkStart w:id="2" w:name="h.sapocvlncxc9" w:colFirst="0" w:colLast="0"/>
+      <w:bookmarkEnd w:id="2"/>
       <w:r>
         <w:rPr>
           <w:b/>
@@ -515,8 +541,8 @@
       <w:r>
         <w:t>How to use the team in a proper way by understanding each person's expertise and assigning tasks in such a way.</w:t>
       </w:r>
-      <w:bookmarkStart w:id="2" w:name="h.uo67grrr4nsp" w:colFirst="0" w:colLast="0"/>
-      <w:bookmarkEnd w:id="2"/>
+      <w:bookmarkStart w:id="3" w:name="h.uo67grrr4nsp" w:colFirst="0" w:colLast="0"/>
+      <w:bookmarkEnd w:id="3"/>
     </w:p>
     <w:p>
       <w:pPr>
@@ -603,8 +629,8 @@
           <w:b/>
         </w:rPr>
       </w:pPr>
-      <w:bookmarkStart w:id="3" w:name="h.6cp0pw5m0hg0" w:colFirst="0" w:colLast="0"/>
-      <w:bookmarkEnd w:id="3"/>
+      <w:bookmarkStart w:id="4" w:name="h.6cp0pw5m0hg0" w:colFirst="0" w:colLast="0"/>
+      <w:bookmarkEnd w:id="4"/>
       <w:r>
         <w:rPr>
           <w:b/>
@@ -1363,8 +1389,6 @@
           <w:b/>
         </w:rPr>
       </w:pPr>
-      <w:bookmarkStart w:id="4" w:name="_GoBack"/>
-      <w:bookmarkEnd w:id="4"/>
       <w:r>
         <w:rPr>
           <w:b/>
@@ -1687,7 +1711,7 @@
 </file>
 
 <file path=word/numbering.xml><?xml version="1.0" encoding="utf-8"?>
-<w:numbering xmlns:wpc="http://schemas.microsoft.com/office/word/2010/wordprocessingCanvas" xmlns:cx="http://schemas.microsoft.com/office/drawing/2014/chartex" xmlns:mc="http://schemas.openxmlformats.org/markup-compatibility/2006" xmlns:o="urn:schemas-microsoft-com:office:office" xmlns:r="http://schemas.openxmlformats.org/officeDocument/2006/relationships" xmlns:m="http://schemas.openxmlformats.org/officeDocument/2006/math" xmlns:v="urn:schemas-microsoft-com:vml" xmlns:wp14="http://schemas.microsoft.com/office/word/2010/wordprocessingDrawing" xmlns:wp="http://schemas.openxmlformats.org/drawingml/2006/wordprocessingDrawing" xmlns:w10="urn:schemas-microsoft-com:office:word" xmlns:w="http://schemas.openxmlformats.org/wordprocessingml/2006/main" xmlns:w14="http://schemas.microsoft.com/office/word/2010/wordml" xmlns:w15="http://schemas.microsoft.com/office/word/2012/wordml" xmlns:w16se="http://schemas.microsoft.com/office/word/2015/wordml/symex" xmlns:wpg="http://schemas.microsoft.com/office/word/2010/wordprocessingGroup" xmlns:wpi="http://schemas.microsoft.com/office/word/2010/wordprocessingInk" xmlns:wne="http://schemas.microsoft.com/office/word/2006/wordml" xmlns:wps="http://schemas.microsoft.com/office/word/2010/wordprocessingShape" mc:Ignorable="w14 w15 w16se wp14">
+<w:numbering xmlns:wpc="http://schemas.microsoft.com/office/word/2010/wordprocessingCanvas" xmlns:cx="http://schemas.microsoft.com/office/drawing/2014/chartex" xmlns:cx1="http://schemas.microsoft.com/office/drawing/2015/9/8/chartex" xmlns:cx2="http://schemas.microsoft.com/office/drawing/2015/10/21/chartex" xmlns:mc="http://schemas.openxmlformats.org/markup-compatibility/2006" xmlns:o="urn:schemas-microsoft-com:office:office" xmlns:r="http://schemas.openxmlformats.org/officeDocument/2006/relationships" xmlns:m="http://schemas.openxmlformats.org/officeDocument/2006/math" xmlns:v="urn:schemas-microsoft-com:vml" xmlns:wp14="http://schemas.microsoft.com/office/word/2010/wordprocessingDrawing" xmlns:wp="http://schemas.openxmlformats.org/drawingml/2006/wordprocessingDrawing" xmlns:w10="urn:schemas-microsoft-com:office:word" xmlns:w="http://schemas.openxmlformats.org/wordprocessingml/2006/main" xmlns:w14="http://schemas.microsoft.com/office/word/2010/wordml" xmlns:w15="http://schemas.microsoft.com/office/word/2012/wordml" xmlns:w16se="http://schemas.microsoft.com/office/word/2015/wordml/symex" xmlns:wpg="http://schemas.microsoft.com/office/word/2010/wordprocessingGroup" xmlns:wpi="http://schemas.microsoft.com/office/word/2010/wordprocessingInk" xmlns:wne="http://schemas.microsoft.com/office/word/2006/wordml" xmlns:wps="http://schemas.microsoft.com/office/word/2010/wordprocessingShape" mc:Ignorable="w14 w15 w16se wp14">
   <w:abstractNum w:abstractNumId="0" w15:restartNumberingAfterBreak="0">
     <w:nsid w:val="05291A48"/>
     <w:multiLevelType w:val="multilevel"/>
@@ -4492,7 +4516,7 @@
       </w:pPr>
     </w:pPrDefault>
   </w:docDefaults>
-  <w:latentStyles w:defLockedState="0" w:defUIPriority="99" w:defSemiHidden="0" w:defUnhideWhenUsed="0" w:defQFormat="0" w:count="371">
+  <w:latentStyles w:defLockedState="0" w:defUIPriority="99" w:defSemiHidden="0" w:defUnhideWhenUsed="0" w:defQFormat="0" w:count="372">
     <w:lsdException w:name="Normal" w:uiPriority="0" w:qFormat="1"/>
     <w:lsdException w:name="heading 1" w:uiPriority="9" w:qFormat="1"/>
     <w:lsdException w:name="heading 2" w:semiHidden="1" w:uiPriority="0" w:unhideWhenUsed="1" w:qFormat="1"/>
@@ -4598,7 +4622,6 @@
     <w:lsdException w:name="HTML Sample" w:semiHidden="1" w:unhideWhenUsed="1"/>
     <w:lsdException w:name="HTML Typewriter" w:semiHidden="1" w:unhideWhenUsed="1"/>
     <w:lsdException w:name="HTML Variable" w:semiHidden="1" w:unhideWhenUsed="1"/>
-    <w:lsdException w:name="Normal Table" w:semiHidden="1" w:unhideWhenUsed="1"/>
     <w:lsdException w:name="annotation subject" w:semiHidden="1" w:unhideWhenUsed="1"/>
     <w:lsdException w:name="No List" w:semiHidden="1" w:unhideWhenUsed="1"/>
     <w:lsdException w:name="Outline List 1" w:semiHidden="1" w:unhideWhenUsed="1"/>
@@ -4645,10 +4668,8 @@
     <w:lsdException w:name="Table Subtle 2" w:semiHidden="1" w:unhideWhenUsed="1"/>
     <w:lsdException w:name="Table Web 1" w:semiHidden="1" w:unhideWhenUsed="1"/>
     <w:lsdException w:name="Table Web 2" w:semiHidden="1" w:unhideWhenUsed="1"/>
-    <w:lsdException w:name="Table Web 3" w:semiHidden="1" w:unhideWhenUsed="1"/>
     <w:lsdException w:name="Balloon Text" w:semiHidden="1" w:unhideWhenUsed="1"/>
     <w:lsdException w:name="Table Grid" w:uiPriority="39"/>
-    <w:lsdException w:name="Table Theme" w:semiHidden="1" w:unhideWhenUsed="1"/>
     <w:lsdException w:name="Placeholder Text" w:semiHidden="1"/>
     <w:lsdException w:name="No Spacing" w:uiPriority="1" w:qFormat="1"/>
     <w:lsdException w:name="Light Shading" w:uiPriority="60"/>
@@ -4864,6 +4885,7 @@
     <w:lsdException w:name="List Table 5 Dark Accent 6" w:uiPriority="50"/>
     <w:lsdException w:name="List Table 6 Colorful Accent 6" w:uiPriority="51"/>
     <w:lsdException w:name="List Table 7 Colorful Accent 6" w:uiPriority="52"/>
+    <w:lsdException w:name="Mention" w:semiHidden="1" w:unhideWhenUsed="1"/>
   </w:latentStyles>
   <w:style w:type="paragraph" w:default="1" w:styleId="Normal">
     <w:name w:val="Normal"/>

</xml_diff>